<commit_message>
UTH Apr 2022 + corrections and tweaks to earlier blogs
</commit_message>
<xml_diff>
--- a/Posts/2021/Dec/UndertheHood/UTH_12(Dec)_2021_Kelvin, Clasius, and Carnot.docx
+++ b/Posts/2021/Dec/UndertheHood/UTH_12(Dec)_2021_Kelvin, Clasius, and Carnot.docx
@@ -27,67 +27,7 @@
         <w:rPr>
           <w:rFonts w:eastAsia="Times New Roman"/>
         </w:rPr>
-        <w:t xml:space="preserve">This month we were return to our exploration of entropy after </w:t>
-      </w:r>
-      <w:r>
-        <w:rPr>
-          <w:rFonts w:eastAsia="Times New Roman"/>
-        </w:rPr>
-        <w:t>our</w:t>
-      </w:r>
-      <w:r>
-        <w:rPr>
-          <w:rFonts w:eastAsia="Times New Roman"/>
-        </w:rPr>
-        <w:t xml:space="preserve"> brief detour into field </w:t>
-      </w:r>
-      <w:r>
-        <w:rPr>
-          <w:rFonts w:eastAsia="Times New Roman"/>
-        </w:rPr>
-        <w:t>t</w:t>
-      </w:r>
-      <w:r>
-        <w:rPr>
-          <w:rFonts w:eastAsia="Times New Roman"/>
-        </w:rPr>
-        <w:t>heory.</w:t>
-      </w:r>
-      <w:r>
-        <w:rPr>
-          <w:rFonts w:eastAsia="Times New Roman"/>
-        </w:rPr>
-        <w:t xml:space="preserve">  </w:t>
-      </w:r>
-      <w:r>
-        <w:rPr>
-          <w:rFonts w:eastAsia="Times New Roman"/>
-        </w:rPr>
-        <w:t xml:space="preserve">The earlier posts </w:t>
-      </w:r>
-      <w:r>
-        <w:rPr>
-          <w:rFonts w:eastAsia="Times New Roman"/>
-        </w:rPr>
-        <w:t xml:space="preserve">explored the definition of </w:t>
-      </w:r>
-      <w:r>
-        <w:rPr>
-          <w:rFonts w:eastAsia="Times New Roman"/>
-        </w:rPr>
-        <w:t xml:space="preserve">entropy </w:t>
-      </w:r>
-      <w:r>
-        <w:rPr>
-          <w:rFonts w:eastAsia="Times New Roman"/>
-        </w:rPr>
-        <w:t xml:space="preserve">derived from the </w:t>
-      </w:r>
-      <w:r>
-        <w:rPr>
-          <w:rFonts w:eastAsia="Times New Roman"/>
-        </w:rPr>
-        <w:t>statistical mechanics. In this installment, we return to the thermodynamic roots of entropy that originated in the analysis of the 19</w:t>
+        <w:t>This month we were return to our exploration of entropy after our brief detour into field theory.  The earlier posts explored the definition of entropy derived from the statistical mechanics. In this installment, we return to the thermodynamic roots of entropy that originated in the analysis of the 19</w:t>
       </w:r>
       <w:r>
         <w:rPr>
@@ -100,62 +40,48 @@
         <w:rPr>
           <w:rFonts w:eastAsia="Times New Roman"/>
         </w:rPr>
-        <w:t xml:space="preserve"> C</w:t>
-      </w:r>
-      <w:r>
-        <w:rPr>
-          <w:rFonts w:eastAsia="Times New Roman"/>
-        </w:rPr>
-        <w:t xml:space="preserve">entury. </w:t>
-      </w:r>
-      <w:r>
-        <w:rPr>
-          <w:rFonts w:eastAsia="Times New Roman"/>
-        </w:rPr>
-        <w:t>O</w:t>
-      </w:r>
-      <w:r>
-        <w:rPr>
-          <w:rFonts w:eastAsia="Times New Roman"/>
-        </w:rPr>
-        <w:t xml:space="preserve">ur key players in this drama are Sadi Carnot, Lord Kelvin, and Rudolph Clasius, who will be with us both here and for several </w:t>
-      </w:r>
-      <w:r>
-        <w:rPr>
-          <w:rFonts w:eastAsia="Times New Roman"/>
-        </w:rPr>
-        <w:t>of t</w:t>
-      </w:r>
-      <w:r>
-        <w:rPr>
-          <w:rFonts w:eastAsia="Times New Roman"/>
-        </w:rPr>
-        <w:t>he following posts.</w:t>
-      </w:r>
-    </w:p>
-    <w:p>
-      <w:pPr>
-        <w:rPr>
-          <w:rFonts w:eastAsia="Times New Roman"/>
-        </w:rPr>
-      </w:pPr>
-      <w:r>
-        <w:rPr>
-          <w:rFonts w:eastAsia="Times New Roman"/>
-        </w:rPr>
-        <w:t>This analysis closely follows the presentation found in Enrico Fermi</w:t>
-      </w:r>
-      <w:r>
-        <w:rPr>
-          <w:rFonts w:eastAsia="Times New Roman"/>
-        </w:rPr>
-        <w:t>’s</w:t>
-      </w:r>
-      <w:r>
-        <w:rPr>
-          <w:rFonts w:eastAsia="Times New Roman"/>
-        </w:rPr>
-        <w:t xml:space="preserve"> book </w:t>
+        <w:t xml:space="preserve"> Century. Our key players in this drama are </w:t>
+      </w:r>
+      <w:proofErr w:type="spellStart"/>
+      <w:r>
+        <w:rPr>
+          <w:rFonts w:eastAsia="Times New Roman"/>
+        </w:rPr>
+        <w:t>Sadi</w:t>
+      </w:r>
+      <w:proofErr w:type="spellEnd"/>
+      <w:r>
+        <w:rPr>
+          <w:rFonts w:eastAsia="Times New Roman"/>
+        </w:rPr>
+        <w:t xml:space="preserve"> Carnot, Lord Kelvin, and Rudolph </w:t>
+      </w:r>
+      <w:proofErr w:type="spellStart"/>
+      <w:r>
+        <w:rPr>
+          <w:rFonts w:eastAsia="Times New Roman"/>
+        </w:rPr>
+        <w:t>Clasius</w:t>
+      </w:r>
+      <w:proofErr w:type="spellEnd"/>
+      <w:r>
+        <w:rPr>
+          <w:rFonts w:eastAsia="Times New Roman"/>
+        </w:rPr>
+        <w:t>, who will be with us both here and for several of the following posts.</w:t>
+      </w:r>
+    </w:p>
+    <w:p>
+      <w:pPr>
+        <w:rPr>
+          <w:rFonts w:eastAsia="Times New Roman"/>
+        </w:rPr>
+      </w:pPr>
+      <w:r>
+        <w:rPr>
+          <w:rFonts w:eastAsia="Times New Roman"/>
+        </w:rPr>
+        <w:t xml:space="preserve">This analysis closely follows the presentation found in Enrico Fermi’s book </w:t>
       </w:r>
       <w:r>
         <w:rPr>
@@ -163,58 +89,26 @@
           <w:i/>
           <w:iCs/>
         </w:rPr>
-        <w:t>T</w:t>
-      </w:r>
-      <w:r>
-        <w:rPr>
-          <w:rFonts w:eastAsia="Times New Roman"/>
-          <w:i/>
-          <w:iCs/>
-        </w:rPr>
-        <w:t>hermodynamics</w:t>
-      </w:r>
-      <w:r>
-        <w:rPr>
-          <w:rFonts w:eastAsia="Times New Roman"/>
-        </w:rPr>
-        <w:t xml:space="preserve"> with </w:t>
-      </w:r>
-      <w:r>
-        <w:rPr>
-          <w:rFonts w:eastAsia="Times New Roman"/>
-        </w:rPr>
-        <w:t>some additional extensions in the logic and new, explanatory diagrams that attempt to provide a cleaner approach to traditional material</w:t>
-      </w:r>
-      <w:r>
-        <w:rPr>
-          <w:rFonts w:eastAsia="Times New Roman"/>
-        </w:rPr>
-        <w:t xml:space="preserve">. </w:t>
-      </w:r>
-    </w:p>
-    <w:p>
-      <w:pPr>
-        <w:rPr>
-          <w:rFonts w:eastAsia="Times New Roman"/>
-        </w:rPr>
-      </w:pPr>
-      <w:r>
-        <w:rPr>
-          <w:rFonts w:eastAsia="Times New Roman"/>
-        </w:rPr>
-        <w:t>Thermodynamics rest</w:t>
-      </w:r>
-      <w:r>
-        <w:rPr>
-          <w:rFonts w:eastAsia="Times New Roman"/>
-        </w:rPr>
-        <w:t>s</w:t>
-      </w:r>
-      <w:r>
-        <w:rPr>
-          <w:rFonts w:eastAsia="Times New Roman"/>
-        </w:rPr>
-        <w:t xml:space="preserve"> upon the idea of a system in equilibrium</w:t>
+        <w:t>Thermodynamics</w:t>
+      </w:r>
+      <w:r>
+        <w:rPr>
+          <w:rFonts w:eastAsia="Times New Roman"/>
+        </w:rPr>
+        <w:t xml:space="preserve"> with some additional extensions in the logic and new, explanatory diagrams that attempt to provide a cleaner approach to traditional material. </w:t>
+      </w:r>
+    </w:p>
+    <w:p>
+      <w:pPr>
+        <w:rPr>
+          <w:rFonts w:eastAsia="Times New Roman"/>
+        </w:rPr>
+      </w:pPr>
+      <w:r>
+        <w:rPr>
+          <w:rFonts w:eastAsia="Times New Roman"/>
+        </w:rPr>
+        <w:t>Thermodynamics rests upon the idea of a system in equilibrium</w:t>
       </w:r>
       <w:r>
         <w:rPr>
@@ -737,7 +631,14 @@
         <w:rPr>
           <w:rFonts w:eastAsia="Times New Roman"/>
         </w:rPr>
-        <w:t xml:space="preserve"> flame provides the heat which causes the expan</w:t>
+        <w:t xml:space="preserve"> flame provides the heat which causes the </w:t>
+      </w:r>
+      <w:proofErr w:type="spellStart"/>
+      <w:r>
+        <w:rPr>
+          <w:rFonts w:eastAsia="Times New Roman"/>
+        </w:rPr>
+        <w:t>expan</w:t>
       </w:r>
       <w:r>
         <w:rPr>
@@ -745,6 +646,7 @@
         </w:rPr>
         <w:t>tion</w:t>
       </w:r>
+      <w:proofErr w:type="spellEnd"/>
       <w:r>
         <w:rPr>
           <w:rFonts w:eastAsia="Times New Roman"/>
@@ -779,7 +681,21 @@
         <w:rPr>
           <w:rFonts w:eastAsia="Times New Roman"/>
         </w:rPr>
-        <w:t>, there is no change in the internal energy $\DeltaU = 0$.  Then from the first law $W = Q$</w:t>
+        <w:t>, there is no change in the internal energy $\</w:t>
+      </w:r>
+      <w:proofErr w:type="spellStart"/>
+      <w:r>
+        <w:rPr>
+          <w:rFonts w:eastAsia="Times New Roman"/>
+        </w:rPr>
+        <w:t>DeltaU</w:t>
+      </w:r>
+      <w:proofErr w:type="spellEnd"/>
+      <w:r>
+        <w:rPr>
+          <w:rFonts w:eastAsia="Times New Roman"/>
+        </w:rPr>
+        <w:t xml:space="preserve"> = 0$.  Then from the first law $W = Q$</w:t>
       </w:r>
       <w:r>
         <w:rPr>
@@ -895,7 +811,21 @@
         <w:rPr>
           <w:rFonts w:eastAsia="Times New Roman"/>
         </w:rPr>
-        <w:t xml:space="preserve">It natural to ask if all physical processes allow for a complete conversion of heat to work as allowed by the first law whenever $\DeltaU = 0$ or are there </w:t>
+        <w:t>It natural to ask if all physical processes allow for a complete conversion of heat to work as allowed by the first law whenever $\</w:t>
+      </w:r>
+      <w:proofErr w:type="spellStart"/>
+      <w:r>
+        <w:rPr>
+          <w:rFonts w:eastAsia="Times New Roman"/>
+        </w:rPr>
+        <w:t>DeltaU</w:t>
+      </w:r>
+      <w:proofErr w:type="spellEnd"/>
+      <w:r>
+        <w:rPr>
+          <w:rFonts w:eastAsia="Times New Roman"/>
+        </w:rPr>
+        <w:t xml:space="preserve"> = 0$ or are there </w:t>
       </w:r>
       <w:r>
         <w:rPr>
@@ -999,68 +929,20 @@
         <w:rPr>
           <w:rFonts w:eastAsia="Times New Roman"/>
         </w:rPr>
-        <w:t xml:space="preserve">the second law. </w:t>
-      </w:r>
-      <w:r>
-        <w:rPr>
-          <w:rFonts w:eastAsia="Times New Roman"/>
-        </w:rPr>
-        <w:t xml:space="preserve">The first postulate, attributed to Lord Kelvin, </w:t>
-      </w:r>
-      <w:r>
-        <w:rPr>
-          <w:rFonts w:eastAsia="Times New Roman"/>
-        </w:rPr>
-        <w:t>s</w:t>
-      </w:r>
-      <w:r>
-        <w:rPr>
-          <w:rFonts w:eastAsia="Times New Roman"/>
-        </w:rPr>
-        <w:t>tates that</w:t>
-      </w:r>
-      <w:r>
-        <w:rPr>
-          <w:rFonts w:eastAsia="Times New Roman"/>
-        </w:rPr>
-        <w:t xml:space="preserve">: </w:t>
-      </w:r>
-    </w:p>
-    <w:p>
-      <w:pPr>
-        <w:rPr>
-          <w:rFonts w:eastAsia="Times New Roman"/>
-        </w:rPr>
-      </w:pPr>
-      <w:r>
-        <w:rPr>
-          <w:rFonts w:eastAsia="Times New Roman"/>
-        </w:rPr>
-        <w:t>||a</w:t>
-      </w:r>
-      <w:r>
-        <w:rPr>
-          <w:rFonts w:eastAsia="Times New Roman"/>
-        </w:rPr>
-        <w:t xml:space="preserve"> transformation who's only final result is to transform into work the </w:t>
-      </w:r>
-      <w:r>
-        <w:rPr>
-          <w:rFonts w:eastAsia="Times New Roman"/>
-        </w:rPr>
-        <w:t>h</w:t>
-      </w:r>
-      <w:r>
-        <w:rPr>
-          <w:rFonts w:eastAsia="Times New Roman"/>
-        </w:rPr>
-        <w:t>eat extracted from a source that is at the same temperature is impossible</w:t>
-      </w:r>
-      <w:r>
-        <w:rPr>
-          <w:rFonts w:eastAsia="Times New Roman"/>
-        </w:rPr>
-        <w:t>.||</w:t>
+        <w:t xml:space="preserve">the second law. The first postulate, attributed to Lord Kelvin, states that: </w:t>
+      </w:r>
+    </w:p>
+    <w:p>
+      <w:pPr>
+        <w:rPr>
+          <w:rFonts w:eastAsia="Times New Roman"/>
+        </w:rPr>
+      </w:pPr>
+      <w:r>
+        <w:rPr>
+          <w:rFonts w:eastAsia="Times New Roman"/>
+        </w:rPr>
+        <w:t>||a transformation who's only final result is to transform into work the heat extracted from a source that is at the same temperature is impossible.||</w:t>
       </w:r>
       <w:r>
         <w:rPr>
@@ -1412,19 +1294,7 @@
         <w:rPr>
           <w:rFonts w:eastAsia="Times New Roman"/>
         </w:rPr>
-        <w:t xml:space="preserve"> (</w:t>
-      </w:r>
-      <w:r>
-        <w:rPr>
-          <w:rFonts w:eastAsia="Times New Roman"/>
-        </w:rPr>
-        <w:t>$\Delta U = 0$</w:t>
-      </w:r>
-      <w:r>
-        <w:rPr>
-          <w:rFonts w:eastAsia="Times New Roman"/>
-        </w:rPr>
-        <w:t xml:space="preserve">) </w:t>
+        <w:t xml:space="preserve"> ($\Delta U = 0$) </w:t>
       </w:r>
       <w:r>
         <w:rPr>
@@ -1449,13 +1319,7 @@
         <w:rPr>
           <w:rFonts w:eastAsia="Times New Roman"/>
         </w:rPr>
-        <w:t xml:space="preserve">, which operates a system between </w:t>
-      </w:r>
-      <w:r>
-        <w:rPr>
-          <w:rFonts w:eastAsia="Times New Roman"/>
-        </w:rPr>
-        <w:t xml:space="preserve">two thermal reservoirs with temperatures $T_C$ and $T_H$ (with $T_C &lt; T_H$).  </w:t>
+        <w:t xml:space="preserve">, which operates a system between two thermal reservoirs with temperatures $T_C$ and $T_H$ (with $T_C &lt; T_H$).  </w:t>
       </w:r>
     </w:p>
     <w:p>
@@ -1801,6 +1665,40 @@
           <w:rFonts w:eastAsia="Times New Roman"/>
         </w:rPr>
         <w:t>from the macroscopic point-of-view.</w:t>
+      </w:r>
+    </w:p>
+    <w:p>
+      <w:pPr>
+        <w:rPr>
+          <w:rFonts w:eastAsia="Times New Roman"/>
+        </w:rPr>
+      </w:pPr>
+      <w:r>
+        <w:rPr>
+          <w:rFonts w:ascii="Noto Serif" w:hAnsi="Noto Serif" w:cs="Noto Serif"/>
+          <w:color w:val="1E1E1E"/>
+          <w:shd w:val="clear" w:color="auto" w:fill="FFFFFF"/>
+        </w:rPr>
+        <w:t xml:space="preserve">[Note added after publication - the equivalence between the Kelvin and Clausius postulates is nicely described </w:t>
+      </w:r>
+      <w:hyperlink r:id="rId9" w:history="1">
+        <w:r>
+          <w:rPr>
+            <w:rStyle w:val="Hyperlink"/>
+            <w:rFonts w:ascii="Noto Serif" w:hAnsi="Noto Serif" w:cs="Noto Serif"/>
+            <w:color w:val="0073AA"/>
+            <w:shd w:val="clear" w:color="auto" w:fill="FFFFFF"/>
+          </w:rPr>
+          <w:t>here</w:t>
+        </w:r>
+      </w:hyperlink>
+      <w:r>
+        <w:rPr>
+          <w:rFonts w:ascii="Noto Serif" w:hAnsi="Noto Serif" w:cs="Noto Serif"/>
+          <w:color w:val="1E1E1E"/>
+          <w:shd w:val="clear" w:color="auto" w:fill="FFFFFF"/>
+        </w:rPr>
+        <w:t>.]</w:t>
       </w:r>
     </w:p>
     <w:sectPr>
@@ -2283,6 +2181,18 @@
       <w:color w:val="808080"/>
     </w:rPr>
   </w:style>
+  <w:style w:type="character" w:styleId="Hyperlink">
+    <w:name w:val="Hyperlink"/>
+    <w:basedOn w:val="DefaultParagraphFont"/>
+    <w:uiPriority w:val="99"/>
+    <w:semiHidden/>
+    <w:unhideWhenUsed/>
+    <w:rsid w:val="002A121C"/>
+    <w:rPr>
+      <w:color w:val="0000FF"/>
+      <w:u w:val="single"/>
+    </w:rPr>
+  </w:style>
 </w:styles>
 </file>
 

</xml_diff>